<commit_message>
Completed a few Sections, Testing  branch push
</commit_message>
<xml_diff>
--- a/Modern Software Requirements Specification SRS.docx
+++ b/Modern Software Requirements Specification SRS.docx
@@ -1,6 +1,6 @@
 
 <file path=word/document.xml><?xml version="1.0" encoding="utf-8"?>
-<w:document xmlns:wpc="http://schemas.microsoft.com/office/word/2010/wordprocessingCanvas" xmlns:cx="http://schemas.microsoft.com/office/drawing/2014/chartex" xmlns:cx1="http://schemas.microsoft.com/office/drawing/2015/9/8/chartex" xmlns:cx2="http://schemas.microsoft.com/office/drawing/2015/10/21/chartex" xmlns:cx3="http://schemas.microsoft.com/office/drawing/2016/5/9/chartex" xmlns:cx4="http://schemas.microsoft.com/office/drawing/2016/5/10/chartex" xmlns:cx5="http://schemas.microsoft.com/office/drawing/2016/5/11/chartex" xmlns:cx6="http://schemas.microsoft.com/office/drawing/2016/5/12/chartex" xmlns:cx7="http://schemas.microsoft.com/office/drawing/2016/5/13/chartex" xmlns:cx8="http://schemas.microsoft.com/office/drawing/2016/5/14/chartex" xmlns:mc="http://schemas.openxmlformats.org/markup-compatibility/2006" xmlns:aink="http://schemas.microsoft.com/office/drawing/2016/ink" xmlns:am3d="http://schemas.microsoft.com/office/drawing/2017/model3d" xmlns:o="urn:schemas-microsoft-com:office:office" xmlns:r="http://schemas.openxmlformats.org/officeDocument/2006/relationships" xmlns:m="http://schemas.openxmlformats.org/officeDocument/2006/math" xmlns:v="urn:schemas-microsoft-com:vml" xmlns:wp14="http://schemas.microsoft.com/office/word/2010/wordprocessingDrawing" xmlns:wp="http://schemas.openxmlformats.org/drawingml/2006/wordprocessingDrawing" xmlns:w10="urn:schemas-microsoft-com:office:word" xmlns:w="http://schemas.openxmlformats.org/wordprocessingml/2006/main" xmlns:w14="http://schemas.microsoft.com/office/word/2010/wordml" xmlns:w15="http://schemas.microsoft.com/office/word/2012/wordml" xmlns:w16cid="http://schemas.microsoft.com/office/word/2016/wordml/cid" xmlns:w16se="http://schemas.microsoft.com/office/word/2015/wordml/symex" xmlns:wpg="http://schemas.microsoft.com/office/word/2010/wordprocessingGroup" xmlns:wpi="http://schemas.microsoft.com/office/word/2010/wordprocessingInk" xmlns:wne="http://schemas.microsoft.com/office/word/2006/wordml" xmlns:wps="http://schemas.microsoft.com/office/word/2010/wordprocessingShape" mc:Ignorable="w14 w15 w16se w16cid wp14">
+<w:document xmlns:wpc="http://schemas.microsoft.com/office/word/2010/wordprocessingCanvas" xmlns:cx="http://schemas.microsoft.com/office/drawing/2014/chartex" xmlns:cx1="http://schemas.microsoft.com/office/drawing/2015/9/8/chartex" xmlns:cx2="http://schemas.microsoft.com/office/drawing/2015/10/21/chartex" xmlns:cx3="http://schemas.microsoft.com/office/drawing/2016/5/9/chartex" xmlns:cx4="http://schemas.microsoft.com/office/drawing/2016/5/10/chartex" xmlns:cx5="http://schemas.microsoft.com/office/drawing/2016/5/11/chartex" xmlns:mc="http://schemas.openxmlformats.org/markup-compatibility/2006" xmlns:o="urn:schemas-microsoft-com:office:office" xmlns:r="http://schemas.openxmlformats.org/officeDocument/2006/relationships" xmlns:m="http://schemas.openxmlformats.org/officeDocument/2006/math" xmlns:v="urn:schemas-microsoft-com:vml" xmlns:wp14="http://schemas.microsoft.com/office/word/2010/wordprocessingDrawing" xmlns:wp="http://schemas.openxmlformats.org/drawingml/2006/wordprocessingDrawing" xmlns:w10="urn:schemas-microsoft-com:office:word" xmlns:w="http://schemas.openxmlformats.org/wordprocessingml/2006/main" xmlns:w14="http://schemas.microsoft.com/office/word/2010/wordml" xmlns:w15="http://schemas.microsoft.com/office/word/2012/wordml" xmlns:w16se="http://schemas.microsoft.com/office/word/2015/wordml/symex" xmlns:wpg="http://schemas.microsoft.com/office/word/2010/wordprocessingGroup" xmlns:wpi="http://schemas.microsoft.com/office/word/2010/wordprocessingInk" xmlns:wne="http://schemas.microsoft.com/office/word/2006/wordml" xmlns:wps="http://schemas.microsoft.com/office/word/2010/wordprocessingShape" mc:Ignorable="w14 w15 w16se wp14">
   <w:body>
     <w:p>
       <w:pPr>
@@ -3369,6 +3369,33 @@
     </w:p>
     <w:p>
       <w:pPr>
+        <w:pStyle w:val="BodyText"/>
+        <w:ind w:firstLine="720"/>
+      </w:pPr>
+      <w:r>
+        <w:t>In the following section within the SRS document, entitled Overall Description, an overarching description of the systems final deliverable requirements will be outlined and explained. The purpose of this being to shed light on the context of the third and final section in a less technically sense. Through this high-level approach, section two is able to delve into the functionality of the system without straining the reader with technical terms and descriptions.</w:t>
+      </w:r>
+    </w:p>
+    <w:p>
+      <w:pPr>
+        <w:pStyle w:val="BodyText"/>
+      </w:pPr>
+      <w:r>
+        <w:tab/>
+        <w:t>The final section of this document is tailored to a more technical audience and will delve into the specific functionalities of each use case. Laying the groundwork for the implementation of the Self Start system.</w:t>
+      </w:r>
+    </w:p>
+    <w:p>
+      <w:pPr>
+        <w:pStyle w:val="BodyText"/>
+        <w:ind w:left="0"/>
+      </w:pPr>
+      <w:r>
+        <w:tab/>
+      </w:r>
+    </w:p>
+    <w:p>
+      <w:pPr>
         <w:pStyle w:val="Heading1"/>
       </w:pPr>
       <w:bookmarkStart w:id="12" w:name="_Toc455818122"/>
@@ -3404,7 +3431,11 @@
         <w:pStyle w:val="InfoBlue"/>
       </w:pPr>
       <w:r>
-        <w:t xml:space="preserve"> [This section contains an overview of the use-case model or the subset of the use-case model that is applicable for this subsystem or feature.  This includes a list of names and brief descriptions of all use cases and actors, along with applicable diagrams and relationships. This section describes the use-case model comprehensively, in terms of how the model is structured into packages and what use cases and actors there are in the model. If you are using packages, the document shows the model structure hierarchically.]</w:t>
+        <w:t xml:space="preserve"> [This section contains an overview of the use-case model or the subset of the use-case model that is applicable for this subsystem or feature.  This includes a list of names and brief descriptions of all use </w:t>
+      </w:r>
+      <w:r>
+        <w:lastRenderedPageBreak/>
+        <w:t>cases and actors, along with applicable diagrams and relationships. This section describes the use-case model comprehensively, in terms of how the model is structured into packages and what use cases and actors there are in the model. If you are using packages, the document shows the model structure hierarchically.]</w:t>
       </w:r>
     </w:p>
     <w:p>
@@ -3427,6 +3458,33 @@
     </w:p>
     <w:p>
       <w:pPr>
+        <w:pStyle w:val="BodyText"/>
+        <w:ind w:firstLine="720"/>
+      </w:pPr>
+      <w:r>
+        <w:t>This document refers to a use case very often. A use case is a development tool used to describe specific functionality aspects of an overall sys</w:t>
+      </w:r>
+      <w:r>
+        <w:t>tem. Use cases can</w:t>
+      </w:r>
+      <w:r>
+        <w:t xml:space="preserve"> provide a visual representation of the system interactions between actors (which are external to the system), and the basic functionality and event flow of the system. The use cases described later in this document collectively make up the functionality of the Self Start system, working to help bring the excellent treatment provided by Marcotte Physiotherapists into the end users home. The Self Start System will ultimately be used by Physiotherapists and their patients </w:t>
+      </w:r>
+      <w:r>
+        <w:t xml:space="preserve">to treat the </w:t>
+      </w:r>
+      <w:r>
+        <w:t>patient’s</w:t>
+      </w:r>
+      <w:r>
+        <w:t xml:space="preserve"> injuries and ailments</w:t>
+      </w:r>
+      <w:r>
+        <w:t xml:space="preserve">. </w:t>
+      </w:r>
+    </w:p>
+    <w:p>
+      <w:pPr>
         <w:pStyle w:val="Heading3"/>
       </w:pPr>
       <w:bookmarkStart w:id="17" w:name="_Toc465558700"/>
@@ -3445,14 +3503,41 @@
     </w:p>
     <w:p>
       <w:pPr>
+        <w:pStyle w:val="BodyText"/>
+        <w:ind w:firstLine="720"/>
+      </w:pPr>
+      <w:r>
+        <w:t>The Self Start system is a web based patient treatment system that will allow for Physiotherapists to rehabilitate patients through online interactions as opposed to on-site visits. The purpose of the system is to create an easier way for Patients to receive the treatment they need without having to consult a physiotherapist in-house at a treatment clinic. The systems main functionality is to provide treatment to Patients via online rehabilitation and treatment plans, overseen by their Physiotherapist. As well, some functionality of the system is maintained by the Administrator who can change and update specific users and forms within the system. The system sho</w:t>
+      </w:r>
+      <w:bookmarkStart w:id="18" w:name="_GoBack"/>
+      <w:bookmarkEnd w:id="18"/>
+      <w:r>
+        <w:t xml:space="preserve">uld exchange user and treatment data between itself, and the existing Marcotte Physiotherapy patient </w:t>
+      </w:r>
+      <w:r>
+        <w:t xml:space="preserve">database. Lastly, based on the </w:t>
+      </w:r>
+      <w:r>
+        <w:t xml:space="preserve">role of the user after login the site should display the appropriate user-interface </w:t>
+      </w:r>
+      <w:r>
+        <w:t>pertaining to that user.</w:t>
+      </w:r>
+    </w:p>
+    <w:p>
+      <w:pPr>
+        <w:pStyle w:val="BodyText"/>
+      </w:pPr>
+    </w:p>
+    <w:p>
+      <w:pPr>
         <w:pStyle w:val="Heading3"/>
       </w:pPr>
-      <w:bookmarkStart w:id="18" w:name="_Toc465558701"/>
-      <w:r>
-        <w:lastRenderedPageBreak/>
+      <w:bookmarkStart w:id="19" w:name="_Toc465558701"/>
+      <w:r>
         <w:t>Use-Case Model Hierarchy</w:t>
       </w:r>
-      <w:bookmarkEnd w:id="18"/>
+      <w:bookmarkEnd w:id="19"/>
       <w:r>
         <w:t xml:space="preserve"> </w:t>
       </w:r>
@@ -3908,6 +3993,7 @@
           </w:tcPr>
           <w:p>
             <w:r>
+              <w:lastRenderedPageBreak/>
               <w:t>Send</w:t>
             </w:r>
           </w:p>
@@ -4209,19 +4295,19 @@
       <w:pPr>
         <w:pStyle w:val="Heading3"/>
       </w:pPr>
-      <w:bookmarkStart w:id="19" w:name="_Toc465558702"/>
+      <w:bookmarkStart w:id="20" w:name="_Toc465558702"/>
       <w:r>
         <w:lastRenderedPageBreak/>
         <w:t>Diagrams of the Use-Case Model</w:t>
       </w:r>
-      <w:bookmarkEnd w:id="19"/>
+      <w:bookmarkEnd w:id="20"/>
     </w:p>
     <w:p>
       <w:pPr>
         <w:pStyle w:val="Heading2"/>
       </w:pPr>
-      <w:bookmarkStart w:id="20" w:name="_Toc455818124"/>
-      <w:bookmarkStart w:id="21" w:name="_Toc465558703"/>
+      <w:bookmarkStart w:id="21" w:name="_Toc455818124"/>
+      <w:bookmarkStart w:id="22" w:name="_Toc465558703"/>
       <w:r>
         <w:rPr>
           <w:noProof/>
@@ -4265,8 +4351,8 @@
       <w:r>
         <w:t>Assumptions and Dependencies</w:t>
       </w:r>
-      <w:bookmarkEnd w:id="20"/>
       <w:bookmarkEnd w:id="21"/>
+      <w:bookmarkEnd w:id="22"/>
     </w:p>
     <w:p>
       <w:pPr>
@@ -4280,13 +4366,13 @@
       <w:pPr>
         <w:pStyle w:val="Heading1"/>
       </w:pPr>
-      <w:bookmarkStart w:id="22" w:name="_Toc455818125"/>
-      <w:bookmarkStart w:id="23" w:name="_Toc465558704"/>
+      <w:bookmarkStart w:id="23" w:name="_Toc455818125"/>
+      <w:bookmarkStart w:id="24" w:name="_Toc465558704"/>
       <w:r>
         <w:t>Requirements</w:t>
       </w:r>
-      <w:bookmarkEnd w:id="22"/>
       <w:bookmarkEnd w:id="23"/>
+      <w:bookmarkEnd w:id="24"/>
       <w:r>
         <w:t xml:space="preserve"> </w:t>
       </w:r>
@@ -4307,16 +4393,16 @@
       <w:pPr>
         <w:pStyle w:val="Heading2"/>
       </w:pPr>
-      <w:bookmarkStart w:id="24" w:name="_Toc455818126"/>
-      <w:bookmarkStart w:id="25" w:name="_Toc465558705"/>
+      <w:bookmarkStart w:id="25" w:name="_Toc455818126"/>
+      <w:bookmarkStart w:id="26" w:name="_Toc465558705"/>
       <w:r>
         <w:t xml:space="preserve">Use-Case </w:t>
       </w:r>
-      <w:bookmarkEnd w:id="24"/>
+      <w:bookmarkEnd w:id="25"/>
       <w:r>
         <w:t>Specifications</w:t>
       </w:r>
-      <w:bookmarkEnd w:id="25"/>
+      <w:bookmarkEnd w:id="26"/>
     </w:p>
     <w:tbl>
       <w:tblPr>
@@ -8486,8 +8572,6 @@
             <w:r>
               <w:t>UpdateExistingAccounts</w:t>
             </w:r>
-            <w:bookmarkStart w:id="26" w:name="_GoBack"/>
-            <w:bookmarkEnd w:id="26"/>
           </w:p>
         </w:tc>
       </w:tr>
@@ -9342,6 +9426,14 @@
     </w:p>
     <w:p>
       <w:pPr>
+        <w:pStyle w:val="BodyText"/>
+      </w:pPr>
+      <w:r>
+        <w:t xml:space="preserve">The final iteration of the </w:t>
+      </w:r>
+    </w:p>
+    <w:p>
+      <w:pPr>
         <w:pStyle w:val="Heading2"/>
       </w:pPr>
       <w:bookmarkStart w:id="86" w:name="_Toc456660602"/>
@@ -9381,7 +9473,11 @@
         <w:pStyle w:val="InfoBlue"/>
       </w:pPr>
       <w:r>
-        <w:t>[This section describes by reference any applicable standards, (and the specific sections of any such standards that apply to the system being described). For example, this could include legal, quality and regulatory standards, industry standards for usability, interoperability, internationalization, operating system compliance, etc.]</w:t>
+        <w:t xml:space="preserve">[This section describes by reference any applicable standards, (and the specific sections of any such standards that apply to the system being described). For example, this could include legal, quality and regulatory standards, industry standards for usability, interoperability, internationalization, operating </w:t>
+      </w:r>
+      <w:r>
+        <w:lastRenderedPageBreak/>
+        <w:t>system compliance, etc.]</w:t>
       </w:r>
     </w:p>
     <w:sectPr>
@@ -9396,7 +9492,7 @@
 </file>
 
 <file path=word/endnotes.xml><?xml version="1.0" encoding="utf-8"?>
-<w:endnotes xmlns:wpc="http://schemas.microsoft.com/office/word/2010/wordprocessingCanvas" xmlns:cx="http://schemas.microsoft.com/office/drawing/2014/chartex" xmlns:cx1="http://schemas.microsoft.com/office/drawing/2015/9/8/chartex" xmlns:cx2="http://schemas.microsoft.com/office/drawing/2015/10/21/chartex" xmlns:cx3="http://schemas.microsoft.com/office/drawing/2016/5/9/chartex" xmlns:cx4="http://schemas.microsoft.com/office/drawing/2016/5/10/chartex" xmlns:cx5="http://schemas.microsoft.com/office/drawing/2016/5/11/chartex" xmlns:cx6="http://schemas.microsoft.com/office/drawing/2016/5/12/chartex" xmlns:cx7="http://schemas.microsoft.com/office/drawing/2016/5/13/chartex" xmlns:cx8="http://schemas.microsoft.com/office/drawing/2016/5/14/chartex" xmlns:mc="http://schemas.openxmlformats.org/markup-compatibility/2006" xmlns:aink="http://schemas.microsoft.com/office/drawing/2016/ink" xmlns:am3d="http://schemas.microsoft.com/office/drawing/2017/model3d" xmlns:o="urn:schemas-microsoft-com:office:office" xmlns:r="http://schemas.openxmlformats.org/officeDocument/2006/relationships" xmlns:m="http://schemas.openxmlformats.org/officeDocument/2006/math" xmlns:v="urn:schemas-microsoft-com:vml" xmlns:wp14="http://schemas.microsoft.com/office/word/2010/wordprocessingDrawing" xmlns:wp="http://schemas.openxmlformats.org/drawingml/2006/wordprocessingDrawing" xmlns:w10="urn:schemas-microsoft-com:office:word" xmlns:w="http://schemas.openxmlformats.org/wordprocessingml/2006/main" xmlns:w14="http://schemas.microsoft.com/office/word/2010/wordml" xmlns:w15="http://schemas.microsoft.com/office/word/2012/wordml" xmlns:w16cid="http://schemas.microsoft.com/office/word/2016/wordml/cid" xmlns:w16se="http://schemas.microsoft.com/office/word/2015/wordml/symex" xmlns:wpg="http://schemas.microsoft.com/office/word/2010/wordprocessingGroup" xmlns:wpi="http://schemas.microsoft.com/office/word/2010/wordprocessingInk" xmlns:wne="http://schemas.microsoft.com/office/word/2006/wordml" xmlns:wps="http://schemas.microsoft.com/office/word/2010/wordprocessingShape" mc:Ignorable="w14 w15 w16se w16cid wp14">
+<w:endnotes xmlns:wpc="http://schemas.microsoft.com/office/word/2010/wordprocessingCanvas" xmlns:cx="http://schemas.microsoft.com/office/drawing/2014/chartex" xmlns:cx1="http://schemas.microsoft.com/office/drawing/2015/9/8/chartex" xmlns:cx2="http://schemas.microsoft.com/office/drawing/2015/10/21/chartex" xmlns:cx3="http://schemas.microsoft.com/office/drawing/2016/5/9/chartex" xmlns:cx4="http://schemas.microsoft.com/office/drawing/2016/5/10/chartex" xmlns:cx5="http://schemas.microsoft.com/office/drawing/2016/5/11/chartex" xmlns:mc="http://schemas.openxmlformats.org/markup-compatibility/2006" xmlns:o="urn:schemas-microsoft-com:office:office" xmlns:r="http://schemas.openxmlformats.org/officeDocument/2006/relationships" xmlns:m="http://schemas.openxmlformats.org/officeDocument/2006/math" xmlns:v="urn:schemas-microsoft-com:vml" xmlns:wp14="http://schemas.microsoft.com/office/word/2010/wordprocessingDrawing" xmlns:wp="http://schemas.openxmlformats.org/drawingml/2006/wordprocessingDrawing" xmlns:w10="urn:schemas-microsoft-com:office:word" xmlns:w="http://schemas.openxmlformats.org/wordprocessingml/2006/main" xmlns:w14="http://schemas.microsoft.com/office/word/2010/wordml" xmlns:w15="http://schemas.microsoft.com/office/word/2012/wordml" xmlns:w16se="http://schemas.microsoft.com/office/word/2015/wordml/symex" xmlns:wpg="http://schemas.microsoft.com/office/word/2010/wordprocessingGroup" xmlns:wpi="http://schemas.microsoft.com/office/word/2010/wordprocessingInk" xmlns:wne="http://schemas.microsoft.com/office/word/2006/wordml" xmlns:wps="http://schemas.microsoft.com/office/word/2010/wordprocessingShape" mc:Ignorable="w14 w15 w16se wp14">
   <w:endnote w:type="separator" w:id="-1">
     <w:p>
       <w:pPr>
@@ -9421,7 +9517,7 @@
 </file>
 
 <file path=word/footer1.xml><?xml version="1.0" encoding="utf-8"?>
-<w:ftr xmlns:wpc="http://schemas.microsoft.com/office/word/2010/wordprocessingCanvas" xmlns:cx="http://schemas.microsoft.com/office/drawing/2014/chartex" xmlns:cx1="http://schemas.microsoft.com/office/drawing/2015/9/8/chartex" xmlns:cx2="http://schemas.microsoft.com/office/drawing/2015/10/21/chartex" xmlns:cx3="http://schemas.microsoft.com/office/drawing/2016/5/9/chartex" xmlns:cx4="http://schemas.microsoft.com/office/drawing/2016/5/10/chartex" xmlns:cx5="http://schemas.microsoft.com/office/drawing/2016/5/11/chartex" xmlns:cx6="http://schemas.microsoft.com/office/drawing/2016/5/12/chartex" xmlns:cx7="http://schemas.microsoft.com/office/drawing/2016/5/13/chartex" xmlns:cx8="http://schemas.microsoft.com/office/drawing/2016/5/14/chartex" xmlns:mc="http://schemas.openxmlformats.org/markup-compatibility/2006" xmlns:aink="http://schemas.microsoft.com/office/drawing/2016/ink" xmlns:am3d="http://schemas.microsoft.com/office/drawing/2017/model3d" xmlns:o="urn:schemas-microsoft-com:office:office" xmlns:r="http://schemas.openxmlformats.org/officeDocument/2006/relationships" xmlns:m="http://schemas.openxmlformats.org/officeDocument/2006/math" xmlns:v="urn:schemas-microsoft-com:vml" xmlns:wp14="http://schemas.microsoft.com/office/word/2010/wordprocessingDrawing" xmlns:wp="http://schemas.openxmlformats.org/drawingml/2006/wordprocessingDrawing" xmlns:w10="urn:schemas-microsoft-com:office:word" xmlns:w="http://schemas.openxmlformats.org/wordprocessingml/2006/main" xmlns:w14="http://schemas.microsoft.com/office/word/2010/wordml" xmlns:w15="http://schemas.microsoft.com/office/word/2012/wordml" xmlns:w16cid="http://schemas.microsoft.com/office/word/2016/wordml/cid" xmlns:w16se="http://schemas.microsoft.com/office/word/2015/wordml/symex" xmlns:wpg="http://schemas.microsoft.com/office/word/2010/wordprocessingGroup" xmlns:wpi="http://schemas.microsoft.com/office/word/2010/wordprocessingInk" xmlns:wne="http://schemas.microsoft.com/office/word/2006/wordml" xmlns:wps="http://schemas.microsoft.com/office/word/2010/wordprocessingShape" mc:Ignorable="w14 w15 w16se w16cid wp14">
+<w:ftr xmlns:wpc="http://schemas.microsoft.com/office/word/2010/wordprocessingCanvas" xmlns:cx="http://schemas.microsoft.com/office/drawing/2014/chartex" xmlns:cx1="http://schemas.microsoft.com/office/drawing/2015/9/8/chartex" xmlns:cx2="http://schemas.microsoft.com/office/drawing/2015/10/21/chartex" xmlns:cx3="http://schemas.microsoft.com/office/drawing/2016/5/9/chartex" xmlns:cx4="http://schemas.microsoft.com/office/drawing/2016/5/10/chartex" xmlns:cx5="http://schemas.microsoft.com/office/drawing/2016/5/11/chartex" xmlns:mc="http://schemas.openxmlformats.org/markup-compatibility/2006" xmlns:o="urn:schemas-microsoft-com:office:office" xmlns:r="http://schemas.openxmlformats.org/officeDocument/2006/relationships" xmlns:m="http://schemas.openxmlformats.org/officeDocument/2006/math" xmlns:v="urn:schemas-microsoft-com:vml" xmlns:wp14="http://schemas.microsoft.com/office/word/2010/wordprocessingDrawing" xmlns:wp="http://schemas.openxmlformats.org/drawingml/2006/wordprocessingDrawing" xmlns:w10="urn:schemas-microsoft-com:office:word" xmlns:w="http://schemas.openxmlformats.org/wordprocessingml/2006/main" xmlns:w14="http://schemas.microsoft.com/office/word/2010/wordml" xmlns:w15="http://schemas.microsoft.com/office/word/2012/wordml" xmlns:w16se="http://schemas.microsoft.com/office/word/2015/wordml/symex" xmlns:wpg="http://schemas.microsoft.com/office/word/2010/wordprocessingGroup" xmlns:wpi="http://schemas.microsoft.com/office/word/2010/wordprocessingInk" xmlns:wne="http://schemas.microsoft.com/office/word/2006/wordml" xmlns:wps="http://schemas.microsoft.com/office/word/2010/wordprocessingShape" mc:Ignorable="w14 w15 w16se wp14">
   <w:tbl>
     <w:tblPr>
       <w:tblW w:w="0" w:type="auto"/>
@@ -9489,10 +9585,7 @@
             <w:t>your name</w:t>
           </w:r>
           <w:r>
-            <w:t>, 201</w:t>
-          </w:r>
-          <w:r>
-            <w:t>7</w:t>
+            <w:t>, 2017</w:t>
           </w:r>
         </w:p>
       </w:tc>
@@ -9536,7 +9629,7 @@
               <w:rStyle w:val="PageNumber"/>
               <w:noProof/>
             </w:rPr>
-            <w:t>10</w:t>
+            <w:t>14</w:t>
           </w:r>
           <w:r>
             <w:rPr>
@@ -9557,7 +9650,7 @@
 </file>
 
 <file path=word/footnotes.xml><?xml version="1.0" encoding="utf-8"?>
-<w:footnotes xmlns:wpc="http://schemas.microsoft.com/office/word/2010/wordprocessingCanvas" xmlns:cx="http://schemas.microsoft.com/office/drawing/2014/chartex" xmlns:cx1="http://schemas.microsoft.com/office/drawing/2015/9/8/chartex" xmlns:cx2="http://schemas.microsoft.com/office/drawing/2015/10/21/chartex" xmlns:cx3="http://schemas.microsoft.com/office/drawing/2016/5/9/chartex" xmlns:cx4="http://schemas.microsoft.com/office/drawing/2016/5/10/chartex" xmlns:cx5="http://schemas.microsoft.com/office/drawing/2016/5/11/chartex" xmlns:cx6="http://schemas.microsoft.com/office/drawing/2016/5/12/chartex" xmlns:cx7="http://schemas.microsoft.com/office/drawing/2016/5/13/chartex" xmlns:cx8="http://schemas.microsoft.com/office/drawing/2016/5/14/chartex" xmlns:mc="http://schemas.openxmlformats.org/markup-compatibility/2006" xmlns:aink="http://schemas.microsoft.com/office/drawing/2016/ink" xmlns:am3d="http://schemas.microsoft.com/office/drawing/2017/model3d" xmlns:o="urn:schemas-microsoft-com:office:office" xmlns:r="http://schemas.openxmlformats.org/officeDocument/2006/relationships" xmlns:m="http://schemas.openxmlformats.org/officeDocument/2006/math" xmlns:v="urn:schemas-microsoft-com:vml" xmlns:wp14="http://schemas.microsoft.com/office/word/2010/wordprocessingDrawing" xmlns:wp="http://schemas.openxmlformats.org/drawingml/2006/wordprocessingDrawing" xmlns:w10="urn:schemas-microsoft-com:office:word" xmlns:w="http://schemas.openxmlformats.org/wordprocessingml/2006/main" xmlns:w14="http://schemas.microsoft.com/office/word/2010/wordml" xmlns:w15="http://schemas.microsoft.com/office/word/2012/wordml" xmlns:w16cid="http://schemas.microsoft.com/office/word/2016/wordml/cid" xmlns:w16se="http://schemas.microsoft.com/office/word/2015/wordml/symex" xmlns:wpg="http://schemas.microsoft.com/office/word/2010/wordprocessingGroup" xmlns:wpi="http://schemas.microsoft.com/office/word/2010/wordprocessingInk" xmlns:wne="http://schemas.microsoft.com/office/word/2006/wordml" xmlns:wps="http://schemas.microsoft.com/office/word/2010/wordprocessingShape" mc:Ignorable="w14 w15 w16se w16cid wp14">
+<w:footnotes xmlns:wpc="http://schemas.microsoft.com/office/word/2010/wordprocessingCanvas" xmlns:cx="http://schemas.microsoft.com/office/drawing/2014/chartex" xmlns:cx1="http://schemas.microsoft.com/office/drawing/2015/9/8/chartex" xmlns:cx2="http://schemas.microsoft.com/office/drawing/2015/10/21/chartex" xmlns:cx3="http://schemas.microsoft.com/office/drawing/2016/5/9/chartex" xmlns:cx4="http://schemas.microsoft.com/office/drawing/2016/5/10/chartex" xmlns:cx5="http://schemas.microsoft.com/office/drawing/2016/5/11/chartex" xmlns:mc="http://schemas.openxmlformats.org/markup-compatibility/2006" xmlns:o="urn:schemas-microsoft-com:office:office" xmlns:r="http://schemas.openxmlformats.org/officeDocument/2006/relationships" xmlns:m="http://schemas.openxmlformats.org/officeDocument/2006/math" xmlns:v="urn:schemas-microsoft-com:vml" xmlns:wp14="http://schemas.microsoft.com/office/word/2010/wordprocessingDrawing" xmlns:wp="http://schemas.openxmlformats.org/drawingml/2006/wordprocessingDrawing" xmlns:w10="urn:schemas-microsoft-com:office:word" xmlns:w="http://schemas.openxmlformats.org/wordprocessingml/2006/main" xmlns:w14="http://schemas.microsoft.com/office/word/2010/wordml" xmlns:w15="http://schemas.microsoft.com/office/word/2012/wordml" xmlns:w16se="http://schemas.microsoft.com/office/word/2015/wordml/symex" xmlns:wpg="http://schemas.microsoft.com/office/word/2010/wordprocessingGroup" xmlns:wpi="http://schemas.microsoft.com/office/word/2010/wordprocessingInk" xmlns:wne="http://schemas.microsoft.com/office/word/2006/wordml" xmlns:wps="http://schemas.microsoft.com/office/word/2010/wordprocessingShape" mc:Ignorable="w14 w15 w16se wp14">
   <w:footnote w:type="separator" w:id="-1">
     <w:p>
       <w:pPr>
@@ -9582,7 +9675,7 @@
 </file>
 
 <file path=word/header1.xml><?xml version="1.0" encoding="utf-8"?>
-<w:hdr xmlns:wpc="http://schemas.microsoft.com/office/word/2010/wordprocessingCanvas" xmlns:cx="http://schemas.microsoft.com/office/drawing/2014/chartex" xmlns:cx1="http://schemas.microsoft.com/office/drawing/2015/9/8/chartex" xmlns:cx2="http://schemas.microsoft.com/office/drawing/2015/10/21/chartex" xmlns:cx3="http://schemas.microsoft.com/office/drawing/2016/5/9/chartex" xmlns:cx4="http://schemas.microsoft.com/office/drawing/2016/5/10/chartex" xmlns:cx5="http://schemas.microsoft.com/office/drawing/2016/5/11/chartex" xmlns:cx6="http://schemas.microsoft.com/office/drawing/2016/5/12/chartex" xmlns:cx7="http://schemas.microsoft.com/office/drawing/2016/5/13/chartex" xmlns:cx8="http://schemas.microsoft.com/office/drawing/2016/5/14/chartex" xmlns:mc="http://schemas.openxmlformats.org/markup-compatibility/2006" xmlns:aink="http://schemas.microsoft.com/office/drawing/2016/ink" xmlns:am3d="http://schemas.microsoft.com/office/drawing/2017/model3d" xmlns:o="urn:schemas-microsoft-com:office:office" xmlns:r="http://schemas.openxmlformats.org/officeDocument/2006/relationships" xmlns:m="http://schemas.openxmlformats.org/officeDocument/2006/math" xmlns:v="urn:schemas-microsoft-com:vml" xmlns:wp14="http://schemas.microsoft.com/office/word/2010/wordprocessingDrawing" xmlns:wp="http://schemas.openxmlformats.org/drawingml/2006/wordprocessingDrawing" xmlns:w10="urn:schemas-microsoft-com:office:word" xmlns:w="http://schemas.openxmlformats.org/wordprocessingml/2006/main" xmlns:w14="http://schemas.microsoft.com/office/word/2010/wordml" xmlns:w15="http://schemas.microsoft.com/office/word/2012/wordml" xmlns:w16cid="http://schemas.microsoft.com/office/word/2016/wordml/cid" xmlns:w16se="http://schemas.microsoft.com/office/word/2015/wordml/symex" xmlns:wpg="http://schemas.microsoft.com/office/word/2010/wordprocessingGroup" xmlns:wpi="http://schemas.microsoft.com/office/word/2010/wordprocessingInk" xmlns:wne="http://schemas.microsoft.com/office/word/2006/wordml" xmlns:wps="http://schemas.microsoft.com/office/word/2010/wordprocessingShape" mc:Ignorable="w14 w15 w16se w16cid wp14">
+<w:hdr xmlns:wpc="http://schemas.microsoft.com/office/word/2010/wordprocessingCanvas" xmlns:cx="http://schemas.microsoft.com/office/drawing/2014/chartex" xmlns:cx1="http://schemas.microsoft.com/office/drawing/2015/9/8/chartex" xmlns:cx2="http://schemas.microsoft.com/office/drawing/2015/10/21/chartex" xmlns:cx3="http://schemas.microsoft.com/office/drawing/2016/5/9/chartex" xmlns:cx4="http://schemas.microsoft.com/office/drawing/2016/5/10/chartex" xmlns:cx5="http://schemas.microsoft.com/office/drawing/2016/5/11/chartex" xmlns:mc="http://schemas.openxmlformats.org/markup-compatibility/2006" xmlns:o="urn:schemas-microsoft-com:office:office" xmlns:r="http://schemas.openxmlformats.org/officeDocument/2006/relationships" xmlns:m="http://schemas.openxmlformats.org/officeDocument/2006/math" xmlns:v="urn:schemas-microsoft-com:vml" xmlns:wp14="http://schemas.microsoft.com/office/word/2010/wordprocessingDrawing" xmlns:wp="http://schemas.openxmlformats.org/drawingml/2006/wordprocessingDrawing" xmlns:w10="urn:schemas-microsoft-com:office:word" xmlns:w="http://schemas.openxmlformats.org/wordprocessingml/2006/main" xmlns:w14="http://schemas.microsoft.com/office/word/2010/wordml" xmlns:w15="http://schemas.microsoft.com/office/word/2012/wordml" xmlns:w16se="http://schemas.microsoft.com/office/word/2015/wordml/symex" xmlns:wpg="http://schemas.microsoft.com/office/word/2010/wordprocessingGroup" xmlns:wpi="http://schemas.microsoft.com/office/word/2010/wordprocessingInk" xmlns:wne="http://schemas.microsoft.com/office/word/2006/wordml" xmlns:wps="http://schemas.microsoft.com/office/word/2010/wordprocessingShape" mc:Ignorable="w14 w15 w16se wp14">
   <w:p>
     <w:pPr>
       <w:rPr>
@@ -9673,7 +9766,7 @@
 </file>
 
 <file path=word/header2.xml><?xml version="1.0" encoding="utf-8"?>
-<w:hdr xmlns:wpc="http://schemas.microsoft.com/office/word/2010/wordprocessingCanvas" xmlns:cx="http://schemas.microsoft.com/office/drawing/2014/chartex" xmlns:cx1="http://schemas.microsoft.com/office/drawing/2015/9/8/chartex" xmlns:cx2="http://schemas.microsoft.com/office/drawing/2015/10/21/chartex" xmlns:cx3="http://schemas.microsoft.com/office/drawing/2016/5/9/chartex" xmlns:cx4="http://schemas.microsoft.com/office/drawing/2016/5/10/chartex" xmlns:cx5="http://schemas.microsoft.com/office/drawing/2016/5/11/chartex" xmlns:cx6="http://schemas.microsoft.com/office/drawing/2016/5/12/chartex" xmlns:cx7="http://schemas.microsoft.com/office/drawing/2016/5/13/chartex" xmlns:cx8="http://schemas.microsoft.com/office/drawing/2016/5/14/chartex" xmlns:mc="http://schemas.openxmlformats.org/markup-compatibility/2006" xmlns:aink="http://schemas.microsoft.com/office/drawing/2016/ink" xmlns:am3d="http://schemas.microsoft.com/office/drawing/2017/model3d" xmlns:o="urn:schemas-microsoft-com:office:office" xmlns:r="http://schemas.openxmlformats.org/officeDocument/2006/relationships" xmlns:m="http://schemas.openxmlformats.org/officeDocument/2006/math" xmlns:v="urn:schemas-microsoft-com:vml" xmlns:wp14="http://schemas.microsoft.com/office/word/2010/wordprocessingDrawing" xmlns:wp="http://schemas.openxmlformats.org/drawingml/2006/wordprocessingDrawing" xmlns:w10="urn:schemas-microsoft-com:office:word" xmlns:w="http://schemas.openxmlformats.org/wordprocessingml/2006/main" xmlns:w14="http://schemas.microsoft.com/office/word/2010/wordml" xmlns:w15="http://schemas.microsoft.com/office/word/2012/wordml" xmlns:w16cid="http://schemas.microsoft.com/office/word/2016/wordml/cid" xmlns:w16se="http://schemas.microsoft.com/office/word/2015/wordml/symex" xmlns:wpg="http://schemas.microsoft.com/office/word/2010/wordprocessingGroup" xmlns:wpi="http://schemas.microsoft.com/office/word/2010/wordprocessingInk" xmlns:wne="http://schemas.microsoft.com/office/word/2006/wordml" xmlns:wps="http://schemas.microsoft.com/office/word/2010/wordprocessingShape" mc:Ignorable="w14 w15 w16se w16cid wp14">
+<w:hdr xmlns:wpc="http://schemas.microsoft.com/office/word/2010/wordprocessingCanvas" xmlns:cx="http://schemas.microsoft.com/office/drawing/2014/chartex" xmlns:cx1="http://schemas.microsoft.com/office/drawing/2015/9/8/chartex" xmlns:cx2="http://schemas.microsoft.com/office/drawing/2015/10/21/chartex" xmlns:cx3="http://schemas.microsoft.com/office/drawing/2016/5/9/chartex" xmlns:cx4="http://schemas.microsoft.com/office/drawing/2016/5/10/chartex" xmlns:cx5="http://schemas.microsoft.com/office/drawing/2016/5/11/chartex" xmlns:mc="http://schemas.openxmlformats.org/markup-compatibility/2006" xmlns:o="urn:schemas-microsoft-com:office:office" xmlns:r="http://schemas.openxmlformats.org/officeDocument/2006/relationships" xmlns:m="http://schemas.openxmlformats.org/officeDocument/2006/math" xmlns:v="urn:schemas-microsoft-com:vml" xmlns:wp14="http://schemas.microsoft.com/office/word/2010/wordprocessingDrawing" xmlns:wp="http://schemas.openxmlformats.org/drawingml/2006/wordprocessingDrawing" xmlns:w10="urn:schemas-microsoft-com:office:word" xmlns:w="http://schemas.openxmlformats.org/wordprocessingml/2006/main" xmlns:w14="http://schemas.microsoft.com/office/word/2010/wordml" xmlns:w15="http://schemas.microsoft.com/office/word/2012/wordml" xmlns:w16se="http://schemas.microsoft.com/office/word/2015/wordml/symex" xmlns:wpg="http://schemas.microsoft.com/office/word/2010/wordprocessingGroup" xmlns:wpi="http://schemas.microsoft.com/office/word/2010/wordprocessingInk" xmlns:wne="http://schemas.microsoft.com/office/word/2006/wordml" xmlns:wps="http://schemas.microsoft.com/office/word/2010/wordprocessingShape" mc:Ignorable="w14 w15 w16se wp14">
   <w:tbl>
     <w:tblPr>
       <w:tblW w:w="0" w:type="auto"/>
@@ -9768,7 +9861,7 @@
 </file>
 
 <file path=word/numbering.xml><?xml version="1.0" encoding="utf-8"?>
-<w:numbering xmlns:wpc="http://schemas.microsoft.com/office/word/2010/wordprocessingCanvas" xmlns:cx="http://schemas.microsoft.com/office/drawing/2014/chartex" xmlns:cx1="http://schemas.microsoft.com/office/drawing/2015/9/8/chartex" xmlns:cx2="http://schemas.microsoft.com/office/drawing/2015/10/21/chartex" xmlns:cx3="http://schemas.microsoft.com/office/drawing/2016/5/9/chartex" xmlns:cx4="http://schemas.microsoft.com/office/drawing/2016/5/10/chartex" xmlns:cx5="http://schemas.microsoft.com/office/drawing/2016/5/11/chartex" xmlns:cx6="http://schemas.microsoft.com/office/drawing/2016/5/12/chartex" xmlns:cx7="http://schemas.microsoft.com/office/drawing/2016/5/13/chartex" xmlns:cx8="http://schemas.microsoft.com/office/drawing/2016/5/14/chartex" xmlns:mc="http://schemas.openxmlformats.org/markup-compatibility/2006" xmlns:aink="http://schemas.microsoft.com/office/drawing/2016/ink" xmlns:am3d="http://schemas.microsoft.com/office/drawing/2017/model3d" xmlns:o="urn:schemas-microsoft-com:office:office" xmlns:r="http://schemas.openxmlformats.org/officeDocument/2006/relationships" xmlns:m="http://schemas.openxmlformats.org/officeDocument/2006/math" xmlns:v="urn:schemas-microsoft-com:vml" xmlns:wp14="http://schemas.microsoft.com/office/word/2010/wordprocessingDrawing" xmlns:wp="http://schemas.openxmlformats.org/drawingml/2006/wordprocessingDrawing" xmlns:w10="urn:schemas-microsoft-com:office:word" xmlns:w="http://schemas.openxmlformats.org/wordprocessingml/2006/main" xmlns:w14="http://schemas.microsoft.com/office/word/2010/wordml" xmlns:w15="http://schemas.microsoft.com/office/word/2012/wordml" xmlns:w16cid="http://schemas.microsoft.com/office/word/2016/wordml/cid" xmlns:w16se="http://schemas.microsoft.com/office/word/2015/wordml/symex" xmlns:wpg="http://schemas.microsoft.com/office/word/2010/wordprocessingGroup" xmlns:wpi="http://schemas.microsoft.com/office/word/2010/wordprocessingInk" xmlns:wne="http://schemas.microsoft.com/office/word/2006/wordml" xmlns:wps="http://schemas.microsoft.com/office/word/2010/wordprocessingShape" mc:Ignorable="w14 w15 w16se w16cid wp14">
+<w:numbering xmlns:wpc="http://schemas.microsoft.com/office/word/2010/wordprocessingCanvas" xmlns:cx="http://schemas.microsoft.com/office/drawing/2014/chartex" xmlns:cx1="http://schemas.microsoft.com/office/drawing/2015/9/8/chartex" xmlns:cx2="http://schemas.microsoft.com/office/drawing/2015/10/21/chartex" xmlns:cx3="http://schemas.microsoft.com/office/drawing/2016/5/9/chartex" xmlns:cx4="http://schemas.microsoft.com/office/drawing/2016/5/10/chartex" xmlns:cx5="http://schemas.microsoft.com/office/drawing/2016/5/11/chartex" xmlns:mc="http://schemas.openxmlformats.org/markup-compatibility/2006" xmlns:o="urn:schemas-microsoft-com:office:office" xmlns:r="http://schemas.openxmlformats.org/officeDocument/2006/relationships" xmlns:m="http://schemas.openxmlformats.org/officeDocument/2006/math" xmlns:v="urn:schemas-microsoft-com:vml" xmlns:wp14="http://schemas.microsoft.com/office/word/2010/wordprocessingDrawing" xmlns:wp="http://schemas.openxmlformats.org/drawingml/2006/wordprocessingDrawing" xmlns:w10="urn:schemas-microsoft-com:office:word" xmlns:w="http://schemas.openxmlformats.org/wordprocessingml/2006/main" xmlns:w14="http://schemas.microsoft.com/office/word/2010/wordml" xmlns:w15="http://schemas.microsoft.com/office/word/2012/wordml" xmlns:w16se="http://schemas.microsoft.com/office/word/2015/wordml/symex" xmlns:wpg="http://schemas.microsoft.com/office/word/2010/wordprocessingGroup" xmlns:wpi="http://schemas.microsoft.com/office/word/2010/wordprocessingInk" xmlns:wne="http://schemas.microsoft.com/office/word/2006/wordml" xmlns:wps="http://schemas.microsoft.com/office/word/2010/wordprocessingShape" mc:Ignorable="w14 w15 w16se wp14">
   <w:abstractNum w:abstractNumId="0" w15:restartNumberingAfterBreak="0">
     <w:nsid w:val="FFFFFFFB"/>
     <w:multiLevelType w:val="multilevel"/>
@@ -10176,7 +10269,7 @@
 </file>
 
 <file path=word/styles.xml><?xml version="1.0" encoding="utf-8"?>
-<w:styles xmlns:mc="http://schemas.openxmlformats.org/markup-compatibility/2006" xmlns:r="http://schemas.openxmlformats.org/officeDocument/2006/relationships" xmlns:w="http://schemas.openxmlformats.org/wordprocessingml/2006/main" xmlns:w14="http://schemas.microsoft.com/office/word/2010/wordml" xmlns:w15="http://schemas.microsoft.com/office/word/2012/wordml" xmlns:w16cid="http://schemas.microsoft.com/office/word/2016/wordml/cid" xmlns:w16se="http://schemas.microsoft.com/office/word/2015/wordml/symex" mc:Ignorable="w14 w15 w16se w16cid">
+<w:styles xmlns:mc="http://schemas.openxmlformats.org/markup-compatibility/2006" xmlns:r="http://schemas.openxmlformats.org/officeDocument/2006/relationships" xmlns:w="http://schemas.openxmlformats.org/wordprocessingml/2006/main" xmlns:w14="http://schemas.microsoft.com/office/word/2010/wordml" xmlns:w15="http://schemas.microsoft.com/office/word/2012/wordml" xmlns:w16se="http://schemas.microsoft.com/office/word/2015/wordml/symex" mc:Ignorable="w14 w15 w16se">
   <w:docDefaults>
     <w:rPrDefault>
       <w:rPr>
@@ -10186,7 +10279,7 @@
     </w:rPrDefault>
     <w:pPrDefault/>
   </w:docDefaults>
-  <w:latentStyles w:defLockedState="0" w:defUIPriority="99" w:defSemiHidden="0" w:defUnhideWhenUsed="0" w:defQFormat="0" w:count="375">
+  <w:latentStyles w:defLockedState="0" w:defUIPriority="99" w:defSemiHidden="0" w:defUnhideWhenUsed="0" w:defQFormat="0" w:count="374">
     <w:lsdException w:name="Normal" w:uiPriority="0" w:qFormat="1"/>
     <w:lsdException w:name="heading 1" w:uiPriority="9" w:qFormat="1"/>
     <w:lsdException w:name="heading 2" w:uiPriority="9" w:qFormat="1"/>
@@ -10561,7 +10654,6 @@
     <w:lsdException w:name="Mention" w:semiHidden="1" w:unhideWhenUsed="1"/>
     <w:lsdException w:name="Smart Hyperlink" w:semiHidden="1" w:unhideWhenUsed="1"/>
     <w:lsdException w:name="Hashtag" w:semiHidden="1" w:unhideWhenUsed="1"/>
-    <w:lsdException w:name="Unresolved Mention" w:semiHidden="1" w:unhideWhenUsed="1"/>
   </w:latentStyles>
   <w:style w:type="paragraph" w:default="1" w:styleId="Normal">
     <w:name w:val="Normal"/>

</xml_diff>